<commit_message>
Update to CMC download order template
</commit_message>
<xml_diff>
--- a/docker/docmosis/templates/CV-UNS-DEC-ENG-01302.docx
+++ b/docker/docmosis/templates/CV-UNS-DEC-ENG-01302.docx
@@ -123,17 +123,9 @@
               <w:rPr>
                 <w:rFonts w:ascii="GDS Transport Website Light" w:hAnsi="GDS Transport Website Light"/>
               </w:rPr>
-              <w:t>&lt;</w:t>
-            </w:r>
-            <w:proofErr w:type="gramStart"/>
-            <w:r>
-              <w:rPr>
-                <w:rFonts w:ascii="GDS Transport Website Light" w:hAnsi="GDS Transport Website Light"/>
-              </w:rPr>
-              <w:t>&lt;{</w:t>
+              <w:t>&lt;&lt;{</w:t>
             </w:r>
             <w:proofErr w:type="spellStart"/>
-            <w:proofErr w:type="gramEnd"/>
             <w:r>
               <w:rPr>
                 <w:rFonts w:ascii="GDS Transport Website Light" w:hAnsi="GDS Transport Website Light"/>
@@ -710,7 +702,6 @@
               </w:rPr>
               <w:t>2</w:t>
             </w:r>
-            <w:proofErr w:type="gramStart"/>
             <w:r>
               <w:rPr>
                 <w:rFonts w:ascii="GDS Transport Website Light" w:hAnsi="GDS Transport Website Light"/>
@@ -721,14 +712,7 @@
               <w:rPr>
                 <w:rFonts w:ascii="GDS Transport Website Light" w:hAnsi="GDS Transport Website Light"/>
               </w:rPr>
-              <w:t>!=</w:t>
-            </w:r>
-            <w:proofErr w:type="gramEnd"/>
-            <w:r>
-              <w:rPr>
-                <w:rFonts w:ascii="GDS Transport Website Light" w:hAnsi="GDS Transport Website Light"/>
-              </w:rPr>
-              <w:t>null}</w:t>
+              <w:t>!=null}</w:t>
             </w:r>
             <w:r>
               <w:rPr>
@@ -1108,21 +1092,7 @@
               <w:rPr>
                 <w:rFonts w:ascii="GDS Transport Website Light" w:hAnsi="GDS Transport Website Light"/>
               </w:rPr>
-              <w:t>defendant2</w:t>
-            </w:r>
-            <w:proofErr w:type="gramStart"/>
-            <w:r>
-              <w:rPr>
-                <w:rFonts w:ascii="GDS Transport Website Light" w:hAnsi="GDS Transport Website Light"/>
-              </w:rPr>
-              <w:t>Name!=</w:t>
-            </w:r>
-            <w:proofErr w:type="gramEnd"/>
-            <w:r>
-              <w:rPr>
-                <w:rFonts w:ascii="GDS Transport Website Light" w:hAnsi="GDS Transport Website Light"/>
-              </w:rPr>
-              <w:t>null}</w:t>
+              <w:t>defendant2Name!=null}</w:t>
             </w:r>
             <w:r>
               <w:rPr>
@@ -1329,6 +1299,111 @@
     </w:p>
     <w:p>
       <w:pPr>
+        <w:autoSpaceDE w:val="0"/>
+        <w:autoSpaceDN w:val="0"/>
+        <w:adjustRightInd w:val="0"/>
+        <w:spacing w:after="0" w:line="240" w:lineRule="auto"/>
+        <w:rPr>
+          <w:rFonts w:ascii="Arial" w:hAnsi="Arial" w:cs="Arial"/>
+        </w:rPr>
+      </w:pPr>
+      <w:r>
+        <w:rPr>
+          <w:rStyle w:val="ui-provider"/>
+          <w:rFonts w:ascii="Arial" w:eastAsia="Times New Roman" w:hAnsi="Arial" w:cs="Arial"/>
+          <w:kern w:val="0"/>
+          <w14:ligatures w14:val="none"/>
+        </w:rPr>
+        <w:t>This Order is made by &lt;&lt;</w:t>
+      </w:r>
+      <w:proofErr w:type="spellStart"/>
+      <w:r>
+        <w:rPr>
+          <w:rStyle w:val="ui-provider"/>
+          <w:rFonts w:ascii="Arial" w:eastAsia="Times New Roman" w:hAnsi="Arial" w:cs="Arial"/>
+          <w:kern w:val="0"/>
+          <w14:ligatures w14:val="none"/>
+        </w:rPr>
+        <w:t>judgeNameTitle</w:t>
+      </w:r>
+      <w:proofErr w:type="spellEnd"/>
+      <w:r>
+        <w:rPr>
+          <w:rStyle w:val="ui-provider"/>
+          <w:rFonts w:ascii="Arial" w:eastAsia="Times New Roman" w:hAnsi="Arial" w:cs="Arial"/>
+          <w:kern w:val="0"/>
+          <w14:ligatures w14:val="none"/>
+        </w:rPr>
+        <w:t xml:space="preserve">&gt;&gt; on </w:t>
+      </w:r>
+      <w:bookmarkStart w:id="0" w:name="_Hlk180666831"/>
+      <w:r>
+        <w:rPr>
+          <w:rFonts w:ascii="Arial" w:hAnsi="Arial" w:cs="Arial"/>
+        </w:rPr>
+        <w:t>&lt;&lt;{</w:t>
+      </w:r>
+      <w:proofErr w:type="spellStart"/>
+      <w:r>
+        <w:rPr>
+          <w:rFonts w:ascii="Arial" w:hAnsi="Arial" w:cs="Arial"/>
+        </w:rPr>
+        <w:t>dateFormat</w:t>
+      </w:r>
+      <w:proofErr w:type="spellEnd"/>
+      <w:r>
+        <w:rPr>
+          <w:rFonts w:ascii="Arial" w:hAnsi="Arial" w:cs="Arial"/>
+        </w:rPr>
+        <w:t>($</w:t>
+      </w:r>
+      <w:proofErr w:type="spellStart"/>
+      <w:r>
+        <w:rPr>
+          <w:rFonts w:ascii="Arial" w:hAnsi="Arial" w:cs="Arial"/>
+        </w:rPr>
+        <w:t>nowUTC</w:t>
+      </w:r>
+      <w:proofErr w:type="spellEnd"/>
+      <w:r>
+        <w:rPr>
+          <w:rFonts w:ascii="Arial" w:hAnsi="Arial" w:cs="Arial"/>
+        </w:rPr>
+        <w:t xml:space="preserve"> ,‘d MMMM </w:t>
+      </w:r>
+      <w:proofErr w:type="spellStart"/>
+      <w:r>
+        <w:rPr>
+          <w:rFonts w:ascii="Arial" w:hAnsi="Arial" w:cs="Arial"/>
+        </w:rPr>
+        <w:t>yyyy</w:t>
+      </w:r>
+      <w:proofErr w:type="spellEnd"/>
+      <w:r>
+        <w:rPr>
+          <w:rFonts w:ascii="Arial" w:hAnsi="Arial" w:cs="Arial"/>
+        </w:rPr>
+        <w:t>’)} &gt;&gt;</w:t>
+      </w:r>
+      <w:bookmarkEnd w:id="0"/>
+    </w:p>
+    <w:p>
+      <w:pPr>
+        <w:pStyle w:val="ListParagraph"/>
+        <w:autoSpaceDE w:val="0"/>
+        <w:autoSpaceDN w:val="0"/>
+        <w:adjustRightInd w:val="0"/>
+        <w:spacing w:after="0" w:line="240" w:lineRule="auto"/>
+        <w:rPr>
+          <w:rStyle w:val="ui-provider"/>
+          <w:rFonts w:ascii="Arial" w:eastAsia="Times New Roman" w:hAnsi="Arial" w:cs="Arial"/>
+          <w:kern w:val="0"/>
+          <w14:ligatures w14:val="none"/>
+        </w:rPr>
+      </w:pPr>
+    </w:p>
+    <w:p>
+      <w:pPr>
         <w:pStyle w:val="ListParagraph"/>
         <w:numPr>
           <w:ilvl w:val="0"/>
@@ -1338,7 +1413,6 @@
         <w:autoSpaceDN w:val="0"/>
         <w:adjustRightInd w:val="0"/>
         <w:spacing w:after="0" w:line="240" w:lineRule="auto"/>
-        <w:jc w:val="both"/>
         <w:rPr>
           <w:rStyle w:val="ui-provider"/>
           <w:rFonts w:ascii="Arial" w:eastAsia="Times New Roman" w:hAnsi="Arial" w:cs="Arial"/>
@@ -1382,7 +1456,6 @@
         <w:autoSpaceDN w:val="0"/>
         <w:adjustRightInd w:val="0"/>
         <w:spacing w:after="0" w:line="240" w:lineRule="auto"/>
-        <w:jc w:val="both"/>
         <w:rPr>
           <w:rStyle w:val="ui-provider"/>
           <w:rFonts w:ascii="Arial" w:eastAsia="Times New Roman" w:hAnsi="Arial" w:cs="Arial"/>
@@ -1397,7 +1470,6 @@
         <w:autoSpaceDN w:val="0"/>
         <w:adjustRightInd w:val="0"/>
         <w:spacing w:after="0" w:line="240" w:lineRule="auto"/>
-        <w:jc w:val="both"/>
         <w:rPr>
           <w:rStyle w:val="ui-provider"/>
           <w:rFonts w:ascii="Arial" w:eastAsia="Times New Roman" w:hAnsi="Arial" w:cs="Arial"/>
@@ -1458,7 +1530,6 @@
         <w:autoSpaceDN w:val="0"/>
         <w:adjustRightInd w:val="0"/>
         <w:spacing w:after="0" w:line="240" w:lineRule="auto"/>
-        <w:jc w:val="both"/>
         <w:rPr>
           <w:rStyle w:val="ui-provider"/>
           <w:rFonts w:ascii="Arial" w:eastAsia="Times New Roman" w:hAnsi="Arial" w:cs="Arial"/>
@@ -1517,7 +1588,6 @@
         <w:autoSpaceDN w:val="0"/>
         <w:adjustRightInd w:val="0"/>
         <w:spacing w:after="0" w:line="240" w:lineRule="auto"/>
-        <w:jc w:val="both"/>
         <w:rPr>
           <w:rStyle w:val="ui-provider"/>
           <w:rFonts w:ascii="Arial" w:eastAsia="Times New Roman" w:hAnsi="Arial" w:cs="Arial"/>
@@ -1541,7 +1611,6 @@
         <w:autoSpaceDN w:val="0"/>
         <w:adjustRightInd w:val="0"/>
         <w:spacing w:after="0" w:line="240" w:lineRule="auto"/>
-        <w:jc w:val="both"/>
         <w:rPr>
           <w:rStyle w:val="ui-provider"/>
           <w:rFonts w:ascii="Arial" w:eastAsia="Times New Roman" w:hAnsi="Arial" w:cs="Arial"/>
@@ -1561,7 +1630,6 @@
         <w:autoSpaceDN w:val="0"/>
         <w:adjustRightInd w:val="0"/>
         <w:spacing w:after="0" w:line="240" w:lineRule="auto"/>
-        <w:jc w:val="both"/>
         <w:rPr>
           <w:rStyle w:val="ui-provider"/>
           <w:rFonts w:ascii="Arial" w:eastAsia="Times New Roman" w:hAnsi="Arial" w:cs="Arial"/>
@@ -1585,27 +1653,7 @@
           <w:kern w:val="0"/>
           <w14:ligatures w14:val="none"/>
         </w:rPr>
-        <w:t xml:space="preserve"> </w:t>
-      </w:r>
-      <w:proofErr w:type="gramStart"/>
-      <w:r>
-        <w:rPr>
-          <w:rStyle w:val="ui-provider"/>
-          <w:rFonts w:ascii="Arial" w:eastAsia="Times New Roman" w:hAnsi="Arial" w:cs="Arial"/>
-          <w:kern w:val="0"/>
-          <w14:ligatures w14:val="none"/>
-        </w:rPr>
-        <w:t>[ ]</w:t>
-      </w:r>
-      <w:proofErr w:type="gramEnd"/>
-      <w:r>
-        <w:rPr>
-          <w:rStyle w:val="ui-provider"/>
-          <w:rFonts w:ascii="Arial" w:eastAsia="Times New Roman" w:hAnsi="Arial" w:cs="Arial"/>
-          <w:kern w:val="0"/>
-          <w14:ligatures w14:val="none"/>
-        </w:rPr>
-        <w:t xml:space="preserve"> mins</w:t>
+        <w:t xml:space="preserve"> [ ] mins</w:t>
       </w:r>
       <w:r>
         <w:rPr>
@@ -1659,7 +1707,6 @@
         <w:autoSpaceDN w:val="0"/>
         <w:adjustRightInd w:val="0"/>
         <w:spacing w:after="0" w:line="240" w:lineRule="auto"/>
-        <w:jc w:val="both"/>
         <w:rPr>
           <w:rStyle w:val="ui-provider"/>
           <w:rFonts w:ascii="Arial" w:eastAsia="Times New Roman" w:hAnsi="Arial" w:cs="Arial"/>
@@ -1679,7 +1726,6 @@
         <w:autoSpaceDN w:val="0"/>
         <w:adjustRightInd w:val="0"/>
         <w:spacing w:after="0" w:line="240" w:lineRule="auto"/>
-        <w:jc w:val="both"/>
         <w:rPr>
           <w:rStyle w:val="ui-provider"/>
           <w:rFonts w:ascii="Arial" w:eastAsia="Times New Roman" w:hAnsi="Arial" w:cs="Arial"/>
@@ -1737,7 +1783,6 @@
         <w:autoSpaceDN w:val="0"/>
         <w:adjustRightInd w:val="0"/>
         <w:spacing w:after="0" w:line="240" w:lineRule="auto"/>
-        <w:jc w:val="both"/>
         <w:rPr>
           <w:rStyle w:val="ui-provider"/>
           <w:rFonts w:ascii="Arial" w:eastAsia="Times New Roman" w:hAnsi="Arial" w:cs="Arial"/>
@@ -1795,27 +1840,31 @@
         <w:autoSpaceDN w:val="0"/>
         <w:adjustRightInd w:val="0"/>
         <w:spacing w:after="0" w:line="240" w:lineRule="auto"/>
-        <w:jc w:val="both"/>
-        <w:rPr>
-          <w:rStyle w:val="ui-provider"/>
-          <w:rFonts w:ascii="Arial" w:eastAsia="Times New Roman" w:hAnsi="Arial" w:cs="Arial"/>
-          <w:kern w:val="0"/>
-          <w14:ligatures w14:val="none"/>
-        </w:rPr>
-      </w:pPr>
-      <w:r>
-        <w:rPr>
-          <w:rStyle w:val="ui-provider"/>
-          <w:rFonts w:ascii="Arial" w:eastAsia="Times New Roman" w:hAnsi="Arial" w:cs="Arial"/>
-          <w:kern w:val="0"/>
-          <w14:ligatures w14:val="none"/>
-        </w:rPr>
-        <w:t>At least 7 days before the case management conference the Claimant and Defendant must file at court and send to the other party of parties, preferably agreed, Draft directions.</w:t>
+        <w:rPr>
+          <w:rFonts w:ascii="Arial" w:eastAsia="Times New Roman" w:hAnsi="Arial" w:cs="Arial"/>
+          <w:kern w:val="0"/>
+          <w14:ligatures w14:val="none"/>
+        </w:rPr>
+      </w:pPr>
+      <w:r>
+        <w:t>At</w:t>
+      </w:r>
+      <w:r>
+        <w:rPr>
+          <w:rFonts w:ascii="Arial" w:eastAsia="Times New Roman" w:hAnsi="Arial" w:cs="Arial"/>
+          <w:kern w:val="0"/>
+          <w14:ligatures w14:val="none"/>
+        </w:rPr>
+        <w:t xml:space="preserve"> least 7 days before the case management conference the Claimant and Defendant must upload to the digital portal, preferably agreed, draft directions.</w:t>
       </w:r>
     </w:p>
     <w:p>
       <w:pPr>
         <w:pStyle w:val="ListParagraph"/>
+        <w:autoSpaceDE w:val="0"/>
+        <w:autoSpaceDN w:val="0"/>
+        <w:adjustRightInd w:val="0"/>
+        <w:spacing w:after="0" w:line="240" w:lineRule="auto"/>
         <w:rPr>
           <w:rStyle w:val="ui-provider"/>
           <w:rFonts w:ascii="Arial" w:eastAsia="Times New Roman" w:hAnsi="Arial" w:cs="Arial"/>
@@ -1831,223 +1880,484 @@
           <w:ilvl w:val="0"/>
           <w:numId w:val="3"/>
         </w:numPr>
+        <w:spacing w:after="0" w:line="240" w:lineRule="auto"/>
+        <w:rPr>
+          <w:rFonts w:ascii="Arial" w:eastAsia="Times New Roman" w:hAnsi="Arial" w:cs="Arial"/>
+          <w:kern w:val="0"/>
+          <w:lang w:eastAsia="en-GB"/>
+          <w14:ligatures w14:val="none"/>
+        </w:rPr>
+      </w:pPr>
+      <w:r>
+        <w:rPr>
+          <w:rStyle w:val="ui-provider"/>
+          <w:rFonts w:ascii="Arial" w:eastAsia="Times New Roman" w:hAnsi="Arial" w:cs="Arial"/>
+          <w:kern w:val="0"/>
+          <w14:ligatures w14:val="none"/>
+        </w:rPr>
+        <w:t xml:space="preserve">At </w:t>
+      </w:r>
+      <w:r>
+        <w:rPr>
+          <w:rFonts w:ascii="Arial" w:eastAsia="Times New Roman" w:hAnsi="Arial" w:cs="Arial"/>
+          <w:kern w:val="0"/>
+          <w:lang w:eastAsia="en-GB"/>
+          <w14:ligatures w14:val="none"/>
+        </w:rPr>
+        <w:t>The claimant shall not less than 3 clear days before the case management conference upload to the digital portal a bundle, preferably agreed, which must:</w:t>
+      </w:r>
+    </w:p>
+    <w:p>
+      <w:pPr>
+        <w:numPr>
+          <w:ilvl w:val="1"/>
+          <w:numId w:val="4"/>
+        </w:numPr>
+        <w:spacing w:after="0" w:line="240" w:lineRule="auto"/>
+        <w:rPr>
+          <w:rFonts w:ascii="Arial" w:eastAsia="Times New Roman" w:hAnsi="Arial" w:cs="Arial"/>
+          <w:kern w:val="0"/>
+          <w:lang w:eastAsia="en-GB"/>
+          <w14:ligatures w14:val="none"/>
+        </w:rPr>
+      </w:pPr>
+      <w:r>
+        <w:rPr>
+          <w:rFonts w:ascii="Arial" w:eastAsia="Times New Roman" w:hAnsi="Arial" w:cs="Arial"/>
+          <w:kern w:val="0"/>
+          <w:lang w:eastAsia="en-GB"/>
+          <w14:ligatures w14:val="none"/>
+        </w:rPr>
+        <w:t>Have a file name containing the type of hearing (e.g. CMC) and the words “hearing bundle”</w:t>
+      </w:r>
+    </w:p>
+    <w:p>
+      <w:pPr>
+        <w:numPr>
+          <w:ilvl w:val="1"/>
+          <w:numId w:val="4"/>
+        </w:numPr>
+        <w:spacing w:after="0" w:line="240" w:lineRule="auto"/>
+        <w:rPr>
+          <w:rFonts w:ascii="Arial" w:eastAsia="Times New Roman" w:hAnsi="Arial" w:cs="Arial"/>
+          <w:kern w:val="0"/>
+          <w:lang w:eastAsia="en-GB"/>
+          <w14:ligatures w14:val="none"/>
+        </w:rPr>
+      </w:pPr>
+      <w:r>
+        <w:rPr>
+          <w:rFonts w:ascii="Arial" w:eastAsia="Times New Roman" w:hAnsi="Arial" w:cs="Arial"/>
+          <w:kern w:val="0"/>
+          <w:lang w:eastAsia="en-GB"/>
+          <w14:ligatures w14:val="none"/>
+        </w:rPr>
+        <w:t xml:space="preserve">Include : </w:t>
+      </w:r>
+    </w:p>
+    <w:p>
+      <w:pPr>
+        <w:numPr>
+          <w:ilvl w:val="2"/>
+          <w:numId w:val="4"/>
+        </w:numPr>
+        <w:spacing w:after="0" w:line="240" w:lineRule="auto"/>
+        <w:rPr>
+          <w:rFonts w:ascii="Arial" w:eastAsia="Times New Roman" w:hAnsi="Arial" w:cs="Arial"/>
+          <w:kern w:val="0"/>
+          <w:lang w:eastAsia="en-GB"/>
+          <w14:ligatures w14:val="none"/>
+        </w:rPr>
+      </w:pPr>
+      <w:r>
+        <w:rPr>
+          <w:rFonts w:ascii="Arial" w:eastAsia="Times New Roman" w:hAnsi="Arial" w:cs="Arial"/>
+          <w:kern w:val="0"/>
+          <w:lang w:eastAsia="en-GB"/>
+          <w14:ligatures w14:val="none"/>
+        </w:rPr>
+        <w:t xml:space="preserve">Draft directions </w:t>
+      </w:r>
+    </w:p>
+    <w:p>
+      <w:pPr>
+        <w:numPr>
+          <w:ilvl w:val="2"/>
+          <w:numId w:val="4"/>
+        </w:numPr>
+        <w:spacing w:after="0" w:line="240" w:lineRule="auto"/>
+        <w:rPr>
+          <w:rFonts w:ascii="Arial" w:eastAsia="Times New Roman" w:hAnsi="Arial" w:cs="Arial"/>
+          <w:kern w:val="0"/>
+          <w:lang w:eastAsia="en-GB"/>
+          <w14:ligatures w14:val="none"/>
+        </w:rPr>
+      </w:pPr>
+      <w:r>
+        <w:rPr>
+          <w:rFonts w:ascii="Arial" w:eastAsia="Times New Roman" w:hAnsi="Arial" w:cs="Arial"/>
+          <w:kern w:val="0"/>
+          <w:lang w:eastAsia="en-GB"/>
+          <w14:ligatures w14:val="none"/>
+        </w:rPr>
+        <w:t>A chronology</w:t>
+      </w:r>
+    </w:p>
+    <w:p>
+      <w:pPr>
+        <w:numPr>
+          <w:ilvl w:val="2"/>
+          <w:numId w:val="4"/>
+        </w:numPr>
+        <w:spacing w:after="0" w:line="240" w:lineRule="auto"/>
+        <w:rPr>
+          <w:rFonts w:ascii="Arial" w:eastAsia="Times New Roman" w:hAnsi="Arial" w:cs="Arial"/>
+          <w:kern w:val="0"/>
+          <w:lang w:eastAsia="en-GB"/>
+          <w14:ligatures w14:val="none"/>
+        </w:rPr>
+      </w:pPr>
+      <w:r>
+        <w:rPr>
+          <w:rFonts w:ascii="Arial" w:eastAsia="Times New Roman" w:hAnsi="Arial" w:cs="Arial"/>
+          <w:kern w:val="0"/>
+          <w:lang w:eastAsia="en-GB"/>
+          <w14:ligatures w14:val="none"/>
+        </w:rPr>
+        <w:t>A case summary (limited to 500 words)</w:t>
+      </w:r>
+    </w:p>
+    <w:p>
+      <w:pPr>
+        <w:numPr>
+          <w:ilvl w:val="1"/>
+          <w:numId w:val="4"/>
+        </w:numPr>
+        <w:spacing w:after="0" w:line="240" w:lineRule="auto"/>
+        <w:rPr>
+          <w:rFonts w:ascii="Arial" w:eastAsia="Times New Roman" w:hAnsi="Arial" w:cs="Arial"/>
+          <w:kern w:val="0"/>
+          <w:lang w:eastAsia="en-GB"/>
+          <w14:ligatures w14:val="none"/>
+        </w:rPr>
+      </w:pPr>
+      <w:r>
+        <w:rPr>
+          <w:rFonts w:ascii="Arial" w:eastAsia="Times New Roman" w:hAnsi="Arial" w:cs="Arial"/>
+          <w:kern w:val="0"/>
+          <w:lang w:eastAsia="en-GB"/>
+          <w14:ligatures w14:val="none"/>
+        </w:rPr>
+        <w:t xml:space="preserve">be indexed, paginated and bookmarked. The pagination should start at page 1 for the first page of the bundle and must run sequentially thereafter. </w:t>
+      </w:r>
+    </w:p>
+    <w:p>
+      <w:pPr>
+        <w:numPr>
+          <w:ilvl w:val="1"/>
+          <w:numId w:val="4"/>
+        </w:numPr>
+        <w:spacing w:after="0" w:line="240" w:lineRule="auto"/>
+        <w:rPr>
+          <w:rFonts w:ascii="Arial" w:eastAsia="Times New Roman" w:hAnsi="Arial" w:cs="Arial"/>
+          <w:kern w:val="0"/>
+          <w:lang w:eastAsia="en-GB"/>
+          <w14:ligatures w14:val="none"/>
+        </w:rPr>
+      </w:pPr>
+      <w:r>
+        <w:rPr>
+          <w:rFonts w:ascii="Arial" w:eastAsia="Times New Roman" w:hAnsi="Arial" w:cs="Arial"/>
+          <w:kern w:val="0"/>
+          <w:lang w:eastAsia="en-GB"/>
+          <w14:ligatures w14:val="none"/>
+        </w:rPr>
+        <w:lastRenderedPageBreak/>
+        <w:t xml:space="preserve">comply with paras 1-10 of the court’s general guidance on electronic court bundles </w:t>
+      </w:r>
+      <w:r>
+        <w:rPr>
+          <w:rFonts w:ascii="Arial" w:eastAsia="Times New Roman" w:hAnsi="Arial" w:cs="Arial"/>
+          <w:lang w:val="en-US" w:eastAsia="en-GB"/>
+        </w:rPr>
+        <w:t>(</w:t>
+      </w:r>
+      <w:hyperlink r:id="rId8" w:history="1">
+        <w:r>
+          <w:rPr>
+            <w:rFonts w:ascii="Arial" w:eastAsia="Times New Roman" w:hAnsi="Arial" w:cs="Arial"/>
+            <w:color w:val="0563C1"/>
+            <w:u w:val="single" w:color="0563C0"/>
+            <w:lang w:val="en-US" w:eastAsia="en-GB"/>
+          </w:rPr>
+          <w:t>https://www.judiciary.uk/guidance-and-resources/general-guidance-on-electronic-court-bundles/</w:t>
+        </w:r>
+      </w:hyperlink>
+      <w:r>
+        <w:rPr>
+          <w:rFonts w:ascii="Arial" w:eastAsia="Times New Roman" w:hAnsi="Arial" w:cs="Arial"/>
+          <w:lang w:eastAsia="en-GB"/>
+        </w:rPr>
+        <w:t xml:space="preserve">) </w:t>
+      </w:r>
+    </w:p>
+    <w:p>
+      <w:pPr>
+        <w:numPr>
+          <w:ilvl w:val="1"/>
+          <w:numId w:val="4"/>
+        </w:numPr>
+        <w:spacing w:after="0" w:line="240" w:lineRule="auto"/>
+        <w:rPr>
+          <w:rFonts w:ascii="Arial" w:eastAsia="Times New Roman" w:hAnsi="Arial" w:cs="Arial"/>
+          <w:kern w:val="0"/>
+          <w:lang w:eastAsia="en-GB"/>
+          <w14:ligatures w14:val="none"/>
+        </w:rPr>
+      </w:pPr>
+      <w:r>
+        <w:rPr>
+          <w:rFonts w:ascii="Arial" w:eastAsia="Times New Roman" w:hAnsi="Arial" w:cs="Arial"/>
+          <w:kern w:val="0"/>
+          <w:lang w:eastAsia="en-GB"/>
+          <w14:ligatures w14:val="none"/>
+        </w:rPr>
+        <w:t xml:space="preserve">Otherwise comply with the requirements of Civil Procedure Rules Practice Direction 32 paragraph 27. </w:t>
+      </w:r>
+    </w:p>
+    <w:p>
+      <w:pPr>
+        <w:spacing w:after="0" w:line="240" w:lineRule="auto"/>
+        <w:ind w:left="1440"/>
+        <w:rPr>
+          <w:rFonts w:ascii="Arial" w:eastAsia="Times New Roman" w:hAnsi="Arial" w:cs="Arial"/>
+          <w:kern w:val="0"/>
+          <w:lang w:eastAsia="en-GB"/>
+          <w14:ligatures w14:val="none"/>
+        </w:rPr>
+      </w:pPr>
+    </w:p>
+    <w:p>
+      <w:pPr>
+        <w:numPr>
+          <w:ilvl w:val="0"/>
+          <w:numId w:val="3"/>
+        </w:numPr>
+        <w:spacing w:after="0" w:line="240" w:lineRule="auto"/>
+        <w:rPr>
+          <w:rFonts w:ascii="Arial" w:eastAsia="Times New Roman" w:hAnsi="Arial" w:cs="Arial"/>
+          <w:kern w:val="0"/>
+          <w:lang w:eastAsia="en-GB"/>
+          <w14:ligatures w14:val="none"/>
+        </w:rPr>
+      </w:pPr>
+      <w:r>
+        <w:rPr>
+          <w:rFonts w:ascii="Arial" w:eastAsia="Times New Roman" w:hAnsi="Arial" w:cs="Arial"/>
+          <w:kern w:val="0"/>
+          <w:lang w:eastAsia="en-GB"/>
+          <w14:ligatures w14:val="none"/>
+        </w:rPr>
+        <w:t>If at the time</w:t>
+      </w:r>
+      <w:r>
+        <w:rPr>
+          <w:rFonts w:ascii="Arial" w:eastAsia="Times New Roman" w:hAnsi="Arial" w:cs="Arial"/>
+          <w:sz w:val="24"/>
+          <w:szCs w:val="24"/>
+          <w:lang w:eastAsia="en-GB"/>
+        </w:rPr>
+        <w:t xml:space="preserve"> </w:t>
+      </w:r>
+      <w:r>
+        <w:rPr>
+          <w:rFonts w:ascii="Arial" w:eastAsia="Times New Roman" w:hAnsi="Arial" w:cs="Arial"/>
+          <w:kern w:val="0"/>
+          <w:lang w:eastAsia="en-GB"/>
+          <w14:ligatures w14:val="none"/>
+        </w:rPr>
+        <w:t>for compliance with the above directions the claim is not proceeding in the digital portal then instead of uploading a document or bundle to the digital portal it must be filed at court and, where required, served.</w:t>
+      </w:r>
+    </w:p>
+    <w:p>
+      <w:pPr>
+        <w:spacing w:after="0" w:line="240" w:lineRule="auto"/>
+        <w:ind w:left="720"/>
+        <w:rPr>
+          <w:rFonts w:ascii="Arial" w:eastAsia="Times New Roman" w:hAnsi="Arial" w:cs="Arial"/>
+          <w:kern w:val="0"/>
+          <w:lang w:eastAsia="en-GB"/>
+          <w14:ligatures w14:val="none"/>
+        </w:rPr>
+      </w:pPr>
+    </w:p>
+    <w:p>
+      <w:pPr>
+        <w:numPr>
+          <w:ilvl w:val="0"/>
+          <w:numId w:val="3"/>
+        </w:numPr>
+        <w:spacing w:after="0" w:line="240" w:lineRule="auto"/>
+        <w:rPr>
+          <w:rFonts w:ascii="Arial" w:eastAsia="Times New Roman" w:hAnsi="Arial" w:cs="Arial"/>
+          <w:kern w:val="0"/>
+          <w:lang w:eastAsia="en-GB"/>
+          <w14:ligatures w14:val="none"/>
+        </w:rPr>
+      </w:pPr>
+      <w:r>
+        <w:rPr>
+          <w:rFonts w:ascii="Arial" w:eastAsia="Times New Roman" w:hAnsi="Arial" w:cs="Arial"/>
+          <w:kern w:val="0"/>
+          <w:lang w:eastAsia="en-GB"/>
+          <w14:ligatures w14:val="none"/>
+        </w:rPr>
+        <w:t xml:space="preserve"> [The claimant shall no less than 3 days before the hearing file at court a paper version of the bundle in addition to any electronic bundle prepared in accordance with the above directions]</w:t>
+      </w:r>
+    </w:p>
+    <w:p>
+      <w:pPr>
+        <w:spacing w:line="276" w:lineRule="auto"/>
+        <w:ind w:left="720"/>
+        <w:contextualSpacing/>
+        <w:rPr>
+          <w:rFonts w:ascii="Arial" w:eastAsia="Times New Roman" w:hAnsi="Arial" w:cs="Arial"/>
+          <w:kern w:val="0"/>
+          <w:lang w:eastAsia="en-GB"/>
+          <w14:ligatures w14:val="none"/>
+        </w:rPr>
+      </w:pPr>
+    </w:p>
+    <w:p>
+      <w:pPr>
+        <w:numPr>
+          <w:ilvl w:val="0"/>
+          <w:numId w:val="3"/>
+        </w:numPr>
+        <w:tabs>
+          <w:tab w:val="left" w:pos="7395"/>
+          <w:tab w:val="left" w:pos="8655"/>
+        </w:tabs>
+        <w:spacing w:after="0" w:line="240" w:lineRule="auto"/>
+        <w:contextualSpacing/>
+        <w:rPr>
+          <w:rFonts w:ascii="Arial" w:eastAsia="Times New Roman" w:hAnsi="Arial" w:cs="Arial"/>
+          <w:kern w:val="0"/>
+          <w:lang w:eastAsia="en-GB"/>
+          <w14:ligatures w14:val="none"/>
+        </w:rPr>
+      </w:pPr>
+      <w:r>
+        <w:rPr>
+          <w:rFonts w:ascii="Arial" w:eastAsia="Times New Roman" w:hAnsi="Arial" w:cs="Arial"/>
+          <w:lang w:eastAsia="en-GB"/>
+        </w:rPr>
+        <w:t>[If the Claimant is unrepresented and the Defendant is legally represented, then the Defendant must, where applicable, comply with the requirements set out above in relation to the hearing bundle.]</w:t>
+      </w:r>
+    </w:p>
+    <w:p>
+      <w:pPr>
+        <w:spacing w:after="0" w:line="240" w:lineRule="auto"/>
+        <w:ind w:left="720"/>
+        <w:jc w:val="both"/>
+        <w:rPr>
+          <w:rFonts w:ascii="Arial" w:eastAsia="Times New Roman" w:hAnsi="Arial" w:cs="Arial"/>
+          <w:kern w:val="0"/>
+          <w:lang w:eastAsia="en-GB"/>
+          <w14:ligatures w14:val="none"/>
+        </w:rPr>
+      </w:pPr>
+    </w:p>
+    <w:p>
+      <w:pPr>
+        <w:pStyle w:val="ListParagraph"/>
         <w:autoSpaceDE w:val="0"/>
         <w:autoSpaceDN w:val="0"/>
         <w:adjustRightInd w:val="0"/>
         <w:spacing w:after="0" w:line="240" w:lineRule="auto"/>
         <w:jc w:val="both"/>
         <w:rPr>
-          <w:rStyle w:val="ui-provider"/>
-          <w:rFonts w:ascii="Arial" w:eastAsia="Times New Roman" w:hAnsi="Arial" w:cs="Arial"/>
-          <w:kern w:val="0"/>
-          <w14:ligatures w14:val="none"/>
-        </w:rPr>
-      </w:pPr>
-      <w:r>
-        <w:rPr>
-          <w:rStyle w:val="ui-provider"/>
-          <w:rFonts w:ascii="Arial" w:eastAsia="Times New Roman" w:hAnsi="Arial" w:cs="Arial"/>
-          <w:kern w:val="0"/>
-          <w14:ligatures w14:val="none"/>
-        </w:rPr>
-        <w:t xml:space="preserve">At least 3 clear days before the costs and case management conference the Claimant must file </w:t>
-      </w:r>
-      <w:r>
-        <w:rPr>
-          <w:rStyle w:val="ui-provider"/>
-          <w:rFonts w:ascii="Arial" w:eastAsia="Times New Roman" w:hAnsi="Arial" w:cs="Arial"/>
-          <w:kern w:val="0"/>
-          <w14:ligatures w14:val="none"/>
-        </w:rPr>
-        <w:t xml:space="preserve">at court </w:t>
-      </w:r>
-      <w:r>
-        <w:rPr>
-          <w:rStyle w:val="ui-provider"/>
-          <w:rFonts w:ascii="Arial" w:eastAsia="Times New Roman" w:hAnsi="Arial" w:cs="Arial"/>
-          <w:kern w:val="0"/>
-          <w14:ligatures w14:val="none"/>
-        </w:rPr>
-        <w:t>and send to the other party or parties</w:t>
-      </w:r>
-      <w:r>
-        <w:rPr>
-          <w:rStyle w:val="ui-provider"/>
-          <w:rFonts w:ascii="Arial" w:eastAsia="Times New Roman" w:hAnsi="Arial" w:cs="Arial"/>
-          <w:kern w:val="0"/>
-          <w14:ligatures w14:val="none"/>
-        </w:rPr>
-        <w:t>, preferably agreed</w:t>
-      </w:r>
-      <w:r>
-        <w:rPr>
-          <w:rStyle w:val="ui-provider"/>
-          <w:rFonts w:ascii="Arial" w:eastAsia="Times New Roman" w:hAnsi="Arial" w:cs="Arial"/>
-          <w:kern w:val="0"/>
-          <w14:ligatures w14:val="none"/>
-        </w:rPr>
-        <w:t xml:space="preserve">: </w:t>
-      </w:r>
+          <w:rFonts w:ascii="Arial" w:eastAsia="Times New Roman" w:hAnsi="Arial" w:cs="Arial"/>
+          <w:kern w:val="0"/>
+          <w14:ligatures w14:val="none"/>
+        </w:rPr>
+      </w:pPr>
     </w:p>
     <w:p>
       <w:pPr>
-        <w:pStyle w:val="ListParagraph"/>
-        <w:numPr>
-          <w:ilvl w:val="1"/>
-          <w:numId w:val="3"/>
-        </w:numPr>
         <w:autoSpaceDE w:val="0"/>
         <w:autoSpaceDN w:val="0"/>
         <w:adjustRightInd w:val="0"/>
         <w:spacing w:after="0" w:line="240" w:lineRule="auto"/>
         <w:jc w:val="both"/>
         <w:rPr>
-          <w:rStyle w:val="ui-provider"/>
-          <w:rFonts w:ascii="Arial" w:eastAsia="Times New Roman" w:hAnsi="Arial" w:cs="Arial"/>
-          <w:kern w:val="0"/>
-          <w14:ligatures w14:val="none"/>
-        </w:rPr>
-      </w:pPr>
-      <w:r>
-        <w:rPr>
-          <w:rStyle w:val="ui-provider"/>
-          <w:rFonts w:ascii="Arial" w:eastAsia="Times New Roman" w:hAnsi="Arial" w:cs="Arial"/>
-          <w:kern w:val="0"/>
-          <w14:ligatures w14:val="none"/>
-        </w:rPr>
-        <w:t>a</w:t>
-      </w:r>
-      <w:r>
-        <w:rPr>
-          <w:rStyle w:val="ui-provider"/>
-          <w:rFonts w:ascii="Arial" w:eastAsia="Times New Roman" w:hAnsi="Arial" w:cs="Arial"/>
-          <w:kern w:val="0"/>
-          <w14:ligatures w14:val="none"/>
-        </w:rPr>
-        <w:t xml:space="preserve"> copy of the core bundle</w:t>
-      </w:r>
-      <w:r>
-        <w:rPr>
-          <w:rStyle w:val="ui-provider"/>
-          <w:rFonts w:ascii="Arial" w:eastAsia="Times New Roman" w:hAnsi="Arial" w:cs="Arial"/>
-          <w:kern w:val="0"/>
-          <w14:ligatures w14:val="none"/>
-        </w:rPr>
-        <w:t xml:space="preserve"> including draft directions</w:t>
-      </w:r>
+          <w:rFonts w:ascii="Arial" w:eastAsia="Times New Roman" w:hAnsi="Arial" w:cs="Arial"/>
+          <w:kern w:val="0"/>
+          <w14:ligatures w14:val="none"/>
+        </w:rPr>
+      </w:pPr>
     </w:p>
     <w:p>
       <w:pPr>
-        <w:pStyle w:val="ListParagraph"/>
-        <w:numPr>
-          <w:ilvl w:val="1"/>
-          <w:numId w:val="3"/>
-        </w:numPr>
-        <w:autoSpaceDE w:val="0"/>
-        <w:autoSpaceDN w:val="0"/>
-        <w:adjustRightInd w:val="0"/>
         <w:spacing w:after="0" w:line="240" w:lineRule="auto"/>
         <w:jc w:val="both"/>
         <w:rPr>
-          <w:rStyle w:val="ui-provider"/>
-          <w:rFonts w:ascii="Arial" w:eastAsia="Times New Roman" w:hAnsi="Arial" w:cs="Arial"/>
-          <w:kern w:val="0"/>
-          <w14:ligatures w14:val="none"/>
-        </w:rPr>
-      </w:pPr>
-      <w:r>
-        <w:rPr>
-          <w:rStyle w:val="ui-provider"/>
-          <w:rFonts w:ascii="Arial" w:eastAsia="Times New Roman" w:hAnsi="Arial" w:cs="Arial"/>
-          <w:kern w:val="0"/>
-          <w14:ligatures w14:val="none"/>
-        </w:rPr>
-        <w:t xml:space="preserve">a </w:t>
-      </w:r>
-      <w:r>
-        <w:rPr>
-          <w:rStyle w:val="ui-provider"/>
-          <w:rFonts w:ascii="Arial" w:eastAsia="Times New Roman" w:hAnsi="Arial" w:cs="Arial"/>
-          <w:kern w:val="0"/>
-          <w14:ligatures w14:val="none"/>
-        </w:rPr>
-        <w:t>chronology</w:t>
+          <w:rFonts w:ascii="Arial" w:eastAsia="Times New Roman" w:hAnsi="Arial" w:cs="Arial"/>
+          <w:b/>
+          <w:bCs/>
+          <w:kern w:val="0"/>
+          <w:lang w:eastAsia="en-GB"/>
+          <w14:ligatures w14:val="none"/>
+        </w:rPr>
+      </w:pPr>
+      <w:bookmarkStart w:id="1" w:name="_Hlk179811354"/>
+      <w:r>
+        <w:rPr>
+          <w:rFonts w:ascii="Arial" w:eastAsia="Times New Roman" w:hAnsi="Arial" w:cs="Arial"/>
+          <w:b/>
+          <w:bCs/>
+          <w:kern w:val="0"/>
+          <w:lang w:eastAsia="en-GB"/>
+          <w14:ligatures w14:val="none"/>
+        </w:rPr>
+        <w:t>This order has been made without hearing. Each party has the right to apply to have</w:t>
       </w:r>
     </w:p>
     <w:p>
       <w:pPr>
-        <w:pStyle w:val="ListParagraph"/>
-        <w:numPr>
-          <w:ilvl w:val="1"/>
-          <w:numId w:val="3"/>
-        </w:numPr>
-        <w:autoSpaceDE w:val="0"/>
-        <w:autoSpaceDN w:val="0"/>
-        <w:adjustRightInd w:val="0"/>
         <w:spacing w:after="0" w:line="240" w:lineRule="auto"/>
         <w:jc w:val="both"/>
         <w:rPr>
-          <w:rStyle w:val="ui-provider"/>
-          <w:rFonts w:ascii="Arial" w:eastAsia="Times New Roman" w:hAnsi="Arial" w:cs="Arial"/>
-          <w:kern w:val="0"/>
-          <w14:ligatures w14:val="none"/>
-        </w:rPr>
-      </w:pPr>
-      <w:r>
-        <w:rPr>
-          <w:rStyle w:val="ui-provider"/>
-          <w:rFonts w:ascii="Arial" w:eastAsia="Times New Roman" w:hAnsi="Arial" w:cs="Arial"/>
-          <w:kern w:val="0"/>
-          <w14:ligatures w14:val="none"/>
-        </w:rPr>
-        <w:t>a</w:t>
-      </w:r>
-      <w:r>
-        <w:rPr>
-          <w:rStyle w:val="ui-provider"/>
-          <w:rFonts w:ascii="Arial" w:eastAsia="Times New Roman" w:hAnsi="Arial" w:cs="Arial"/>
-          <w:kern w:val="0"/>
-          <w14:ligatures w14:val="none"/>
-        </w:rPr>
-        <w:t xml:space="preserve"> case summary (limited to 500 words)</w:t>
+          <w:rFonts w:ascii="Arial" w:eastAsia="Times New Roman" w:hAnsi="Arial" w:cs="Arial"/>
+          <w:b/>
+          <w:bCs/>
+          <w:kern w:val="0"/>
+          <w:lang w:eastAsia="en-GB"/>
+          <w14:ligatures w14:val="none"/>
+        </w:rPr>
+      </w:pPr>
+      <w:r>
+        <w:rPr>
+          <w:rFonts w:ascii="Arial" w:eastAsia="Times New Roman" w:hAnsi="Arial" w:cs="Arial"/>
+          <w:b/>
+          <w:bCs/>
+          <w:kern w:val="0"/>
+          <w:lang w:eastAsia="en-GB"/>
+          <w14:ligatures w14:val="none"/>
+        </w:rPr>
+        <w:t>this Order set aside or varied. Any such application must be received by the Court</w:t>
       </w:r>
     </w:p>
     <w:p>
       <w:pPr>
-        <w:autoSpaceDE w:val="0"/>
-        <w:autoSpaceDN w:val="0"/>
-        <w:adjustRightInd w:val="0"/>
         <w:spacing w:after="0" w:line="240" w:lineRule="auto"/>
         <w:jc w:val="both"/>
         <w:rPr>
           <w:rFonts w:ascii="Arial" w:eastAsia="Times New Roman" w:hAnsi="Arial" w:cs="Arial"/>
-          <w:kern w:val="0"/>
-          <w14:ligatures w14:val="none"/>
-        </w:rPr>
-      </w:pPr>
-    </w:p>
-    <w:p>
-      <w:pPr>
-        <w:autoSpaceDE w:val="0"/>
-        <w:autoSpaceDN w:val="0"/>
-        <w:adjustRightInd w:val="0"/>
-        <w:spacing w:after="0" w:line="240" w:lineRule="auto"/>
-        <w:jc w:val="both"/>
-        <w:rPr>
-          <w:rFonts w:ascii="Arial" w:eastAsia="Times New Roman" w:hAnsi="Arial" w:cs="Arial"/>
-          <w:kern w:val="0"/>
-          <w14:ligatures w14:val="none"/>
-        </w:rPr>
-      </w:pPr>
-    </w:p>
-    <w:p>
-      <w:pPr>
-        <w:spacing w:after="0" w:line="240" w:lineRule="auto"/>
-        <w:rPr>
-          <w:rFonts w:ascii="Arial" w:eastAsia="Times New Roman" w:hAnsi="Arial" w:cs="Arial"/>
           <w:b/>
           <w:bCs/>
           <w:kern w:val="0"/>
+          <w:lang w:eastAsia="en-GB"/>
           <w14:ligatures w14:val="none"/>
         </w:rPr>
       </w:pPr>
@@ -2057,19 +2367,32 @@
           <w:b/>
           <w:bCs/>
           <w:kern w:val="0"/>
-          <w14:ligatures w14:val="none"/>
-        </w:rPr>
-        <w:t>Because this Order has been made without a hearing, the parties have the right to apply to have the Order set aside, varied or stayed.  A party making such an application must send or deliver the application to the court (together with any appropriate fee) to arrive within 7 days of service of this Order.</w:t>
+          <w:lang w:eastAsia="en-GB"/>
+          <w14:ligatures w14:val="none"/>
+        </w:rPr>
+        <w:t xml:space="preserve">(together with the appropriate fee) by 4pm on </w:t>
+      </w:r>
+      <w:bookmarkEnd w:id="1"/>
+      <w:r>
+        <w:rPr>
+          <w:rFonts w:ascii="Arial" w:eastAsia="Times New Roman" w:hAnsi="Arial" w:cs="Arial"/>
+          <w:b/>
+          <w:bCs/>
+          <w:kern w:val="0"/>
+          <w:lang w:eastAsia="en-GB"/>
+          <w14:ligatures w14:val="none"/>
+        </w:rPr>
+        <w:t>&lt;&lt;dateNowPlus7&gt;&gt;.</w:t>
       </w:r>
     </w:p>
     <w:p/>
     <w:sectPr>
-      <w:headerReference w:type="even" r:id="rId8"/>
-      <w:headerReference w:type="default" r:id="rId9"/>
-      <w:footerReference w:type="even" r:id="rId10"/>
-      <w:footerReference w:type="default" r:id="rId11"/>
-      <w:headerReference w:type="first" r:id="rId12"/>
-      <w:footerReference w:type="first" r:id="rId13"/>
+      <w:headerReference w:type="even" r:id="rId9"/>
+      <w:headerReference w:type="default" r:id="rId10"/>
+      <w:footerReference w:type="even" r:id="rId11"/>
+      <w:footerReference w:type="default" r:id="rId12"/>
+      <w:headerReference w:type="first" r:id="rId13"/>
+      <w:footerReference w:type="first" r:id="rId14"/>
       <w:pgSz w:w="11906" w:h="16838"/>
       <w:pgMar w:top="1440" w:right="1440" w:bottom="1440" w:left="1440" w:header="708" w:footer="708" w:gutter="0"/>
       <w:cols w:space="708"/>
@@ -2432,6 +2755,92 @@
 <file path=word/numbering.xml><?xml version="1.0" encoding="utf-8"?>
 <w:numbering xmlns:wpc="http://schemas.microsoft.com/office/word/2010/wordprocessingCanvas" xmlns:cx="http://schemas.microsoft.com/office/drawing/2014/chartex" xmlns:cx1="http://schemas.microsoft.com/office/drawing/2015/9/8/chartex" xmlns:cx2="http://schemas.microsoft.com/office/drawing/2015/10/21/chartex" xmlns:cx3="http://schemas.microsoft.com/office/drawing/2016/5/9/chartex" xmlns:cx4="http://schemas.microsoft.com/office/drawing/2016/5/10/chartex" xmlns:cx5="http://schemas.microsoft.com/office/drawing/2016/5/11/chartex" xmlns:cx6="http://schemas.microsoft.com/office/drawing/2016/5/12/chartex" xmlns:cx7="http://schemas.microsoft.com/office/drawing/2016/5/13/chartex" xmlns:cx8="http://schemas.microsoft.com/office/drawing/2016/5/14/chartex" xmlns:mc="http://schemas.openxmlformats.org/markup-compatibility/2006" xmlns:aink="http://schemas.microsoft.com/office/drawing/2016/ink" xmlns:am3d="http://schemas.microsoft.com/office/drawing/2017/model3d" xmlns:o="urn:schemas-microsoft-com:office:office" xmlns:oel="http://schemas.microsoft.com/office/2019/extlst" xmlns:r="http://schemas.openxmlformats.org/officeDocument/2006/relationships" xmlns:m="http://schemas.openxmlformats.org/officeDocument/2006/math" xmlns:v="urn:schemas-microsoft-com:vml" xmlns:wp14="http://schemas.microsoft.com/office/word/2010/wordprocessingDrawing" xmlns:wp="http://schemas.openxmlformats.org/drawingml/2006/wordprocessingDrawing" xmlns:w10="urn:schemas-microsoft-com:office:word" xmlns:w="http://schemas.openxmlformats.org/wordprocessingml/2006/main" xmlns:w14="http://schemas.microsoft.com/office/word/2010/wordml" xmlns:w15="http://schemas.microsoft.com/office/word/2012/wordml" xmlns:w16cex="http://schemas.microsoft.com/office/word/2018/wordml/cex" xmlns:w16cid="http://schemas.microsoft.com/office/word/2016/wordml/cid" xmlns:w16="http://schemas.microsoft.com/office/word/2018/wordml" xmlns:w16du="http://schemas.microsoft.com/office/word/2023/wordml/word16du" xmlns:w16sdtdh="http://schemas.microsoft.com/office/word/2020/wordml/sdtdatahash" xmlns:w16se="http://schemas.microsoft.com/office/word/2015/wordml/symex" xmlns:wpg="http://schemas.microsoft.com/office/word/2010/wordprocessingGroup" xmlns:wpi="http://schemas.microsoft.com/office/word/2010/wordprocessingInk" xmlns:wne="http://schemas.microsoft.com/office/word/2006/wordml" xmlns:wps="http://schemas.microsoft.com/office/word/2010/wordprocessingShape" mc:Ignorable="w14 w15 w16se w16cid w16 w16cex w16sdtdh w16du wp14">
   <w:abstractNum w:abstractNumId="0" w15:restartNumberingAfterBreak="0">
+    <w:nsid w:val="0EC14499"/>
+    <w:multiLevelType w:val="hybridMultilevel"/>
+    <w:tmpl w:val="64384332"/>
+    <w:lvl w:ilvl="0" w:tplc="0809000F">
+      <w:start w:val="1"/>
+      <w:numFmt w:val="decimal"/>
+      <w:lvlText w:val="%1."/>
+      <w:lvlJc w:val="left"/>
+      <w:pPr>
+        <w:ind w:left="720" w:hanging="360"/>
+      </w:pPr>
+    </w:lvl>
+    <w:lvl w:ilvl="1" w:tplc="08090019">
+      <w:start w:val="1"/>
+      <w:numFmt w:val="lowerLetter"/>
+      <w:lvlText w:val="%2."/>
+      <w:lvlJc w:val="left"/>
+      <w:pPr>
+        <w:ind w:left="1440" w:hanging="360"/>
+      </w:pPr>
+    </w:lvl>
+    <w:lvl w:ilvl="2" w:tplc="0809001B">
+      <w:start w:val="1"/>
+      <w:numFmt w:val="lowerRoman"/>
+      <w:lvlText w:val="%3."/>
+      <w:lvlJc w:val="right"/>
+      <w:pPr>
+        <w:ind w:left="2160" w:hanging="180"/>
+      </w:pPr>
+    </w:lvl>
+    <w:lvl w:ilvl="3" w:tplc="0809000F">
+      <w:start w:val="1"/>
+      <w:numFmt w:val="decimal"/>
+      <w:lvlText w:val="%4."/>
+      <w:lvlJc w:val="left"/>
+      <w:pPr>
+        <w:ind w:left="2880" w:hanging="360"/>
+      </w:pPr>
+    </w:lvl>
+    <w:lvl w:ilvl="4" w:tplc="08090019">
+      <w:start w:val="1"/>
+      <w:numFmt w:val="lowerLetter"/>
+      <w:lvlText w:val="%5."/>
+      <w:lvlJc w:val="left"/>
+      <w:pPr>
+        <w:ind w:left="3600" w:hanging="360"/>
+      </w:pPr>
+    </w:lvl>
+    <w:lvl w:ilvl="5" w:tplc="0809001B">
+      <w:start w:val="1"/>
+      <w:numFmt w:val="lowerRoman"/>
+      <w:lvlText w:val="%6."/>
+      <w:lvlJc w:val="right"/>
+      <w:pPr>
+        <w:ind w:left="4320" w:hanging="180"/>
+      </w:pPr>
+    </w:lvl>
+    <w:lvl w:ilvl="6" w:tplc="0809000F">
+      <w:start w:val="1"/>
+      <w:numFmt w:val="decimal"/>
+      <w:lvlText w:val="%7."/>
+      <w:lvlJc w:val="left"/>
+      <w:pPr>
+        <w:ind w:left="5040" w:hanging="360"/>
+      </w:pPr>
+    </w:lvl>
+    <w:lvl w:ilvl="7" w:tplc="08090019">
+      <w:start w:val="1"/>
+      <w:numFmt w:val="lowerLetter"/>
+      <w:lvlText w:val="%8."/>
+      <w:lvlJc w:val="left"/>
+      <w:pPr>
+        <w:ind w:left="5760" w:hanging="360"/>
+      </w:pPr>
+    </w:lvl>
+    <w:lvl w:ilvl="8" w:tplc="0809001B">
+      <w:start w:val="1"/>
+      <w:numFmt w:val="lowerRoman"/>
+      <w:lvlText w:val="%9."/>
+      <w:lvlJc w:val="right"/>
+      <w:pPr>
+        <w:ind w:left="6480" w:hanging="180"/>
+      </w:pPr>
+    </w:lvl>
+  </w:abstractNum>
+  <w:abstractNum w:abstractNumId="1" w15:restartNumberingAfterBreak="0">
     <w:nsid w:val="35647A52"/>
     <w:multiLevelType w:val="hybridMultilevel"/>
     <w:tmpl w:val="E8B284B0"/>
@@ -2544,10 +2953,10 @@
       </w:pPr>
     </w:lvl>
   </w:abstractNum>
-  <w:abstractNum w:abstractNumId="1" w15:restartNumberingAfterBreak="0">
+  <w:abstractNum w:abstractNumId="2" w15:restartNumberingAfterBreak="0">
     <w:nsid w:val="45982DE4"/>
     <w:multiLevelType w:val="hybridMultilevel"/>
-    <w:tmpl w:val="3B7C633A"/>
+    <w:tmpl w:val="54C22ADE"/>
     <w:lvl w:ilvl="0" w:tplc="01B4BF58">
       <w:start w:val="1"/>
       <w:numFmt w:val="decimal"/>
@@ -2633,7 +3042,7 @@
       </w:pPr>
     </w:lvl>
   </w:abstractNum>
-  <w:abstractNum w:abstractNumId="2" w15:restartNumberingAfterBreak="0">
+  <w:abstractNum w:abstractNumId="3" w15:restartNumberingAfterBreak="0">
     <w:nsid w:val="57906DE1"/>
     <w:multiLevelType w:val="hybridMultilevel"/>
     <w:tmpl w:val="629C72D0"/>
@@ -2747,6 +3156,69 @@
     </w:lvl>
   </w:abstractNum>
   <w:num w:numId="1" w16cid:durableId="612709201">
+    <w:abstractNumId w:val="1"/>
+    <w:lvlOverride w:ilvl="0">
+      <w:startOverride w:val="1"/>
+    </w:lvlOverride>
+    <w:lvlOverride w:ilvl="1">
+      <w:startOverride w:val="1"/>
+    </w:lvlOverride>
+    <w:lvlOverride w:ilvl="2">
+      <w:startOverride w:val="1"/>
+    </w:lvlOverride>
+    <w:lvlOverride w:ilvl="3">
+      <w:startOverride w:val="1"/>
+    </w:lvlOverride>
+    <w:lvlOverride w:ilvl="4">
+      <w:startOverride w:val="1"/>
+    </w:lvlOverride>
+    <w:lvlOverride w:ilvl="5">
+      <w:startOverride w:val="1"/>
+    </w:lvlOverride>
+    <w:lvlOverride w:ilvl="6">
+      <w:startOverride w:val="1"/>
+    </w:lvlOverride>
+    <w:lvlOverride w:ilvl="7">
+      <w:startOverride w:val="1"/>
+    </w:lvlOverride>
+    <w:lvlOverride w:ilvl="8">
+      <w:startOverride w:val="1"/>
+    </w:lvlOverride>
+  </w:num>
+  <w:num w:numId="2" w16cid:durableId="622541421">
+    <w:abstractNumId w:val="3"/>
+    <w:lvlOverride w:ilvl="0">
+      <w:startOverride w:val="1"/>
+    </w:lvlOverride>
+    <w:lvlOverride w:ilvl="1">
+      <w:startOverride w:val="1"/>
+    </w:lvlOverride>
+    <w:lvlOverride w:ilvl="2">
+      <w:startOverride w:val="1"/>
+    </w:lvlOverride>
+    <w:lvlOverride w:ilvl="3">
+      <w:startOverride w:val="1"/>
+    </w:lvlOverride>
+    <w:lvlOverride w:ilvl="4">
+      <w:startOverride w:val="1"/>
+    </w:lvlOverride>
+    <w:lvlOverride w:ilvl="5">
+      <w:startOverride w:val="1"/>
+    </w:lvlOverride>
+    <w:lvlOverride w:ilvl="6">
+      <w:startOverride w:val="1"/>
+    </w:lvlOverride>
+    <w:lvlOverride w:ilvl="7">
+      <w:startOverride w:val="1"/>
+    </w:lvlOverride>
+    <w:lvlOverride w:ilvl="8">
+      <w:startOverride w:val="1"/>
+    </w:lvlOverride>
+  </w:num>
+  <w:num w:numId="3" w16cid:durableId="1596285834">
+    <w:abstractNumId w:val="2"/>
+  </w:num>
+  <w:num w:numId="4" w16cid:durableId="71128910">
     <w:abstractNumId w:val="0"/>
     <w:lvlOverride w:ilvl="0">
       <w:startOverride w:val="1"/>
@@ -2776,37 +3248,10 @@
       <w:startOverride w:val="1"/>
     </w:lvlOverride>
   </w:num>
-  <w:num w:numId="2" w16cid:durableId="622541421">
-    <w:abstractNumId w:val="2"/>
-    <w:lvlOverride w:ilvl="0">
-      <w:startOverride w:val="1"/>
-    </w:lvlOverride>
-    <w:lvlOverride w:ilvl="1">
-      <w:startOverride w:val="1"/>
-    </w:lvlOverride>
-    <w:lvlOverride w:ilvl="2">
-      <w:startOverride w:val="1"/>
-    </w:lvlOverride>
-    <w:lvlOverride w:ilvl="3">
-      <w:startOverride w:val="1"/>
-    </w:lvlOverride>
-    <w:lvlOverride w:ilvl="4">
-      <w:startOverride w:val="1"/>
-    </w:lvlOverride>
-    <w:lvlOverride w:ilvl="5">
-      <w:startOverride w:val="1"/>
-    </w:lvlOverride>
-    <w:lvlOverride w:ilvl="6">
-      <w:startOverride w:val="1"/>
-    </w:lvlOverride>
-    <w:lvlOverride w:ilvl="7">
-      <w:startOverride w:val="1"/>
-    </w:lvlOverride>
-    <w:lvlOverride w:ilvl="8">
-      <w:startOverride w:val="1"/>
-    </w:lvlOverride>
+  <w:num w:numId="5" w16cid:durableId="196815859">
+    <w:abstractNumId w:val="0"/>
   </w:num>
-  <w:num w:numId="3" w16cid:durableId="1596285834">
+  <w:num w:numId="6" w16cid:durableId="1334456017">
     <w:abstractNumId w:val="1"/>
   </w:num>
 </w:numbering>
@@ -3415,7 +3860,6 @@
   <w:style w:type="character" w:default="1" w:styleId="DefaultParagraphFont">
     <w:name w:val="Default Paragraph Font"/>
     <w:uiPriority w:val="1"/>
-    <w:semiHidden/>
     <w:unhideWhenUsed/>
   </w:style>
   <w:style w:type="table" w:default="1" w:styleId="TableNormal">
@@ -3802,6 +4246,29 @@
     <w:basedOn w:val="DefaultParagraphFont"/>
     <w:rsid w:val="00FE465A"/>
   </w:style>
+  <w:style w:type="character" w:styleId="Hyperlink">
+    <w:name w:val="Hyperlink"/>
+    <w:basedOn w:val="DefaultParagraphFont"/>
+    <w:uiPriority w:val="99"/>
+    <w:unhideWhenUsed/>
+    <w:rsid w:val="002A7DD1"/>
+    <w:rPr>
+      <w:color w:val="467886" w:themeColor="hyperlink"/>
+      <w:u w:val="single"/>
+    </w:rPr>
+  </w:style>
+  <w:style w:type="character" w:styleId="UnresolvedMention">
+    <w:name w:val="Unresolved Mention"/>
+    <w:basedOn w:val="DefaultParagraphFont"/>
+    <w:uiPriority w:val="99"/>
+    <w:semiHidden/>
+    <w:unhideWhenUsed/>
+    <w:rsid w:val="002A7DD1"/>
+    <w:rPr>
+      <w:color w:val="605E5C"/>
+      <w:shd w:val="clear" w:color="auto" w:fill="E1DFDD"/>
+    </w:rPr>
+  </w:style>
 </w:styles>
 </file>
 

</xml_diff>